<commit_message>
Empresas que usan nodejs
</commit_message>
<xml_diff>
--- a/instalacion nodejs.docx
+++ b/instalacion nodejs.docx
@@ -4,6 +4,10 @@
   <w:body>
     <w:p>
       <w:r>
+        <w:rPr>
+          <w:noProof/>
+          <w:lang w:eastAsia="es-SV"/>
+        </w:rPr>
         <w:drawing>
           <wp:inline distT="0" distB="0" distL="0" distR="0" wp14:anchorId="38779079" wp14:editId="1812B77A">
             <wp:extent cx="4762913" cy="3795089"/>
@@ -44,6 +48,10 @@
     <w:p/>
     <w:p>
       <w:r>
+        <w:rPr>
+          <w:noProof/>
+          <w:lang w:eastAsia="es-SV"/>
+        </w:rPr>
         <w:drawing>
           <wp:inline distT="0" distB="0" distL="0" distR="0" wp14:anchorId="63601FD5" wp14:editId="64B8F011">
             <wp:extent cx="4701947" cy="3696020"/>
@@ -84,6 +92,10 @@
     <w:p/>
     <w:p>
       <w:r>
+        <w:rPr>
+          <w:noProof/>
+          <w:lang w:eastAsia="es-SV"/>
+        </w:rPr>
         <w:lastRenderedPageBreak/>
         <w:drawing>
           <wp:inline distT="0" distB="0" distL="0" distR="0" wp14:anchorId="7361F30F" wp14:editId="687D1A16">
@@ -125,6 +137,10 @@
     <w:p/>
     <w:p>
       <w:r>
+        <w:rPr>
+          <w:noProof/>
+          <w:lang w:eastAsia="es-SV"/>
+        </w:rPr>
         <w:drawing>
           <wp:inline distT="0" distB="0" distL="0" distR="0" wp14:anchorId="02448908" wp14:editId="155FBEAC">
             <wp:extent cx="2370025" cy="1310754"/>
@@ -161,8 +177,66 @@
           </wp:inline>
         </w:drawing>
       </w:r>
+    </w:p>
+    <w:p/>
+    <w:p/>
+    <w:p/>
+    <w:p/>
+    <w:p/>
+    <w:p/>
+    <w:p/>
+    <w:p>
       <w:bookmarkStart w:id="0" w:name="_GoBack"/>
       <w:bookmarkEnd w:id="0"/>
+    </w:p>
+    <w:p>
+      <w:pPr>
+        <w:pStyle w:val="Ttulo1"/>
+      </w:pPr>
+      <w:r>
+        <w:lastRenderedPageBreak/>
+        <w:t>Empresas que usan NODE JS</w:t>
+      </w:r>
+    </w:p>
+    <w:p/>
+    <w:p>
+      <w:r>
+        <w:drawing>
+          <wp:inline distT="0" distB="0" distL="0" distR="0" wp14:anchorId="6A72F75E" wp14:editId="3E0593B9">
+            <wp:extent cx="5612130" cy="1968500"/>
+            <wp:effectExtent l="0" t="0" r="7620" b="0"/>
+            <wp:docPr id="5" name="Imagen 5"/>
+            <wp:cNvGraphicFramePr>
+              <a:graphicFrameLocks xmlns:a="http://schemas.openxmlformats.org/drawingml/2006/main" noChangeAspect="1"/>
+            </wp:cNvGraphicFramePr>
+            <a:graphic xmlns:a="http://schemas.openxmlformats.org/drawingml/2006/main">
+              <a:graphicData uri="http://schemas.openxmlformats.org/drawingml/2006/picture">
+                <pic:pic xmlns:pic="http://schemas.openxmlformats.org/drawingml/2006/picture">
+                  <pic:nvPicPr>
+                    <pic:cNvPr id="1" name=""/>
+                    <pic:cNvPicPr/>
+                  </pic:nvPicPr>
+                  <pic:blipFill>
+                    <a:blip r:embed="rId10"/>
+                    <a:stretch>
+                      <a:fillRect/>
+                    </a:stretch>
+                  </pic:blipFill>
+                  <pic:spPr>
+                    <a:xfrm>
+                      <a:off x="0" y="0"/>
+                      <a:ext cx="5612130" cy="1968500"/>
+                    </a:xfrm>
+                    <a:prstGeom prst="rect">
+                      <a:avLst/>
+                    </a:prstGeom>
+                  </pic:spPr>
+                </pic:pic>
+              </a:graphicData>
+            </a:graphic>
+          </wp:inline>
+        </w:drawing>
+      </w:r>
     </w:p>
     <w:sectPr>
       <w:pgSz w:w="12240" w:h="15840"/>
@@ -618,6 +692,27 @@
     <w:name w:val="Normal"/>
     <w:qFormat/>
   </w:style>
+  <w:style w:type="paragraph" w:styleId="Ttulo1">
+    <w:name w:val="heading 1"/>
+    <w:basedOn w:val="Normal"/>
+    <w:next w:val="Normal"/>
+    <w:link w:val="Ttulo1Car"/>
+    <w:uiPriority w:val="9"/>
+    <w:qFormat/>
+    <w:rsid w:val="00C17C8D"/>
+    <w:pPr>
+      <w:keepNext/>
+      <w:keepLines/>
+      <w:spacing w:before="240" w:after="0"/>
+      <w:outlineLvl w:val="0"/>
+    </w:pPr>
+    <w:rPr>
+      <w:rFonts w:asciiTheme="majorHAnsi" w:eastAsiaTheme="majorEastAsia" w:hAnsiTheme="majorHAnsi" w:cstheme="majorBidi"/>
+      <w:color w:val="2E74B5" w:themeColor="accent1" w:themeShade="BF"/>
+      <w:sz w:val="32"/>
+      <w:szCs w:val="32"/>
+    </w:rPr>
+  </w:style>
   <w:style w:type="character" w:default="1" w:styleId="Fuentedeprrafopredeter">
     <w:name w:val="Default Paragraph Font"/>
     <w:uiPriority w:val="1"/>
@@ -688,6 +783,19 @@
     <w:link w:val="Piedepgina"/>
     <w:uiPriority w:val="99"/>
     <w:rsid w:val="00E32ED0"/>
+  </w:style>
+  <w:style w:type="character" w:customStyle="1" w:styleId="Ttulo1Car">
+    <w:name w:val="Título 1 Car"/>
+    <w:basedOn w:val="Fuentedeprrafopredeter"/>
+    <w:link w:val="Ttulo1"/>
+    <w:uiPriority w:val="9"/>
+    <w:rsid w:val="00C17C8D"/>
+    <w:rPr>
+      <w:rFonts w:asciiTheme="majorHAnsi" w:eastAsiaTheme="majorEastAsia" w:hAnsiTheme="majorHAnsi" w:cstheme="majorBidi"/>
+      <w:color w:val="2E74B5" w:themeColor="accent1" w:themeShade="BF"/>
+      <w:sz w:val="32"/>
+      <w:szCs w:val="32"/>
+    </w:rPr>
   </w:style>
 </w:styles>
 </file>

</xml_diff>